<commit_message>
update with links, socal resume
</commit_message>
<xml_diff>
--- a/assets/PDF/Resume_Hanqing_Chen.docx
+++ b/assets/PDF/Resume_Hanqing_Chen.docx
@@ -187,18 +187,20 @@
                                 <w:szCs w:val="18"/>
                               </w:rPr>
                             </w:pPr>
-                            <w:proofErr w:type="spellStart"/>
-                            <w:r>
-                              <w:rPr>
-                                <w:rFonts w:ascii="Arial" w:hAnsi="Arial" w:cs="Arial"/>
-                                <w:b/>
-                                <w:color w:val="23313E"/>
-                                <w:sz w:val="18"/>
-                                <w:szCs w:val="18"/>
-                              </w:rPr>
-                              <w:t>Flipr</w:t>
-                            </w:r>
-                            <w:proofErr w:type="spellEnd"/>
+                            <w:hyperlink r:id="rId6" w:history="1">
+                              <w:proofErr w:type="spellStart"/>
+                              <w:r>
+                                <w:rPr>
+                                  <w:rStyle w:val="Hyperlink"/>
+                                  <w:rFonts w:ascii="Arial" w:hAnsi="Arial" w:cs="Arial"/>
+                                  <w:b/>
+                                  <w:sz w:val="18"/>
+                                  <w:szCs w:val="18"/>
+                                </w:rPr>
+                                <w:t>Flipr</w:t>
+                              </w:r>
+                              <w:proofErr w:type="spellEnd"/>
+                            </w:hyperlink>
                             <w:r>
                               <w:rPr>
                                 <w:rFonts w:ascii="Arial" w:hAnsi="Arial" w:cs="Arial"/>
@@ -434,16 +436,18 @@
                                 <w:szCs w:val="18"/>
                               </w:rPr>
                             </w:pPr>
-                            <w:r>
-                              <w:rPr>
-                                <w:rFonts w:ascii="Arial" w:hAnsi="Arial" w:cs="Arial"/>
-                                <w:b/>
-                                <w:color w:val="23313E"/>
-                                <w:sz w:val="18"/>
-                                <w:szCs w:val="18"/>
-                              </w:rPr>
-                              <w:t>Super Smash Browser</w:t>
-                            </w:r>
+                            <w:hyperlink r:id="rId7" w:history="1">
+                              <w:r>
+                                <w:rPr>
+                                  <w:rStyle w:val="Hyperlink"/>
+                                  <w:rFonts w:ascii="Arial" w:hAnsi="Arial" w:cs="Arial"/>
+                                  <w:b/>
+                                  <w:sz w:val="18"/>
+                                  <w:szCs w:val="18"/>
+                                </w:rPr>
+                                <w:t>Super Smash Browser</w:t>
+                              </w:r>
+                            </w:hyperlink>
                             <w:r>
                               <w:rPr>
                                 <w:rFonts w:ascii="Arial" w:hAnsi="Arial" w:cs="Arial"/>
@@ -682,6 +686,18 @@
                                 <w:szCs w:val="18"/>
                               </w:rPr>
                             </w:pPr>
+                            <w:hyperlink r:id="rId8" w:history="1">
+                              <w:r>
+                                <w:rPr>
+                                  <w:rStyle w:val="Hyperlink"/>
+                                  <w:rFonts w:ascii="Arial" w:hAnsi="Arial" w:cs="Arial"/>
+                                  <w:b/>
+                                  <w:sz w:val="18"/>
+                                  <w:szCs w:val="18"/>
+                                </w:rPr>
+                                <w:t>Canvas Pacman</w:t>
+                              </w:r>
+                            </w:hyperlink>
                             <w:r>
                               <w:rPr>
                                 <w:rFonts w:ascii="Arial" w:hAnsi="Arial" w:cs="Arial"/>
@@ -690,7 +706,7 @@
                                 <w:sz w:val="18"/>
                                 <w:szCs w:val="18"/>
                               </w:rPr>
-                              <w:t xml:space="preserve">Canvas Pacman </w:t>
+                              <w:t xml:space="preserve"> </w:t>
                             </w:r>
                             <w:r>
                               <w:rPr>
@@ -900,18 +916,20 @@
                           <w:szCs w:val="18"/>
                         </w:rPr>
                       </w:pPr>
-                      <w:proofErr w:type="spellStart"/>
-                      <w:r>
-                        <w:rPr>
-                          <w:rFonts w:ascii="Arial" w:hAnsi="Arial" w:cs="Arial"/>
-                          <w:b/>
-                          <w:color w:val="23313E"/>
-                          <w:sz w:val="18"/>
-                          <w:szCs w:val="18"/>
-                        </w:rPr>
-                        <w:t>Flipr</w:t>
-                      </w:r>
-                      <w:proofErr w:type="spellEnd"/>
+                      <w:hyperlink r:id="rId9" w:history="1">
+                        <w:proofErr w:type="spellStart"/>
+                        <w:r>
+                          <w:rPr>
+                            <w:rStyle w:val="Hyperlink"/>
+                            <w:rFonts w:ascii="Arial" w:hAnsi="Arial" w:cs="Arial"/>
+                            <w:b/>
+                            <w:sz w:val="18"/>
+                            <w:szCs w:val="18"/>
+                          </w:rPr>
+                          <w:t>Flipr</w:t>
+                        </w:r>
+                        <w:proofErr w:type="spellEnd"/>
+                      </w:hyperlink>
                       <w:r>
                         <w:rPr>
                           <w:rFonts w:ascii="Arial" w:hAnsi="Arial" w:cs="Arial"/>
@@ -1147,16 +1165,18 @@
                           <w:szCs w:val="18"/>
                         </w:rPr>
                       </w:pPr>
-                      <w:r>
-                        <w:rPr>
-                          <w:rFonts w:ascii="Arial" w:hAnsi="Arial" w:cs="Arial"/>
-                          <w:b/>
-                          <w:color w:val="23313E"/>
-                          <w:sz w:val="18"/>
-                          <w:szCs w:val="18"/>
-                        </w:rPr>
-                        <w:t>Super Smash Browser</w:t>
-                      </w:r>
+                      <w:hyperlink r:id="rId10" w:history="1">
+                        <w:r>
+                          <w:rPr>
+                            <w:rStyle w:val="Hyperlink"/>
+                            <w:rFonts w:ascii="Arial" w:hAnsi="Arial" w:cs="Arial"/>
+                            <w:b/>
+                            <w:sz w:val="18"/>
+                            <w:szCs w:val="18"/>
+                          </w:rPr>
+                          <w:t>Super Smash Browser</w:t>
+                        </w:r>
+                      </w:hyperlink>
                       <w:r>
                         <w:rPr>
                           <w:rFonts w:ascii="Arial" w:hAnsi="Arial" w:cs="Arial"/>
@@ -1395,16 +1415,18 @@
                           <w:szCs w:val="18"/>
                         </w:rPr>
                       </w:pPr>
-                      <w:r>
-                        <w:rPr>
-                          <w:rFonts w:ascii="Arial" w:hAnsi="Arial" w:cs="Arial"/>
-                          <w:b/>
-                          <w:color w:val="000000" w:themeColor="text1"/>
-                          <w:sz w:val="18"/>
-                          <w:szCs w:val="18"/>
-                        </w:rPr>
-                        <w:t>Canvas Pacman</w:t>
-                      </w:r>
+                      <w:hyperlink r:id="rId11" w:history="1">
+                        <w:r>
+                          <w:rPr>
+                            <w:rStyle w:val="Hyperlink"/>
+                            <w:rFonts w:ascii="Arial" w:hAnsi="Arial" w:cs="Arial"/>
+                            <w:b/>
+                            <w:sz w:val="18"/>
+                            <w:szCs w:val="18"/>
+                          </w:rPr>
+                          <w:t>Canvas Pacman</w:t>
+                        </w:r>
+                      </w:hyperlink>
                       <w:r>
                         <w:rPr>
                           <w:rFonts w:ascii="Arial" w:hAnsi="Arial" w:cs="Arial"/>
@@ -1767,29 +1789,6 @@
                                 <w:szCs w:val="20"/>
                               </w:rPr>
                             </w:pPr>
-                            <w:r>
-                              <w:rPr>
-                                <w:rFonts w:ascii="Arial" w:hAnsi="Arial" w:cs="Arial"/>
-                                <w:color w:val="000000" w:themeColor="text1"/>
-                                <w:spacing w:val="2"/>
-                                <w:sz w:val="20"/>
-                                <w:szCs w:val="20"/>
-                              </w:rPr>
-                              <w:t>Amazon AWS</w:t>
-                            </w:r>
-                          </w:p>
-                          <w:p>
-                            <w:pPr>
-                              <w:spacing w:after="0" w:line="276" w:lineRule="auto"/>
-                              <w:jc w:val="right"/>
-                              <w:rPr>
-                                <w:rFonts w:ascii="Arial" w:hAnsi="Arial" w:cs="Arial"/>
-                                <w:color w:val="000000" w:themeColor="text1"/>
-                                <w:spacing w:val="2"/>
-                                <w:sz w:val="20"/>
-                                <w:szCs w:val="20"/>
-                              </w:rPr>
-                            </w:pPr>
                           </w:p>
                           <w:p>
                             <w:pPr>
@@ -2275,7 +2274,11 @@
           </mc:Choice>
           <mc:Fallback>
             <w:pict>
-              <v:shape w14:anchorId="1FA3C9B6" id="_x0000_s1027" type="#_x0000_t202" style="position:absolute;left:0;text-align:left;margin-left:13.4pt;margin-top:378.3pt;width:142.55pt;height:386.9pt;z-index:-251653120;visibility:visible;mso-wrap-style:square;mso-width-percent:0;mso-height-percent:0;mso-wrap-distance-left:9pt;mso-wrap-distance-top:0;mso-wrap-distance-right:9pt;mso-wrap-distance-bottom:0;mso-position-horizontal:absolute;mso-position-horizontal-relative:page;mso-position-vertical:absolute;mso-position-vertical-relative:page;mso-width-percent:0;mso-height-percent:0;mso-width-relative:margin;mso-height-relative:margin;v-text-anchor:top" o:gfxdata="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" filled="f" stroked="f">
+              <v:shapetype w14:anchorId="1FA3C9B6" id="_x0000_t202" coordsize="21600,21600" o:spt="202" path="m0,0l0,21600,21600,21600,21600,0xe">
+                <v:stroke joinstyle="miter"/>
+                <v:path gradientshapeok="t" o:connecttype="rect"/>
+              </v:shapetype>
+              <v:shape id="_x0000_s1027" type="#_x0000_t202" style="position:absolute;left:0;text-align:left;margin-left:13.4pt;margin-top:378.3pt;width:142.55pt;height:386.9pt;z-index:-251653120;visibility:visible;mso-wrap-style:square;mso-width-percent:0;mso-height-percent:0;mso-wrap-distance-left:9pt;mso-wrap-distance-top:0;mso-wrap-distance-right:9pt;mso-wrap-distance-bottom:0;mso-position-horizontal:absolute;mso-position-horizontal-relative:page;mso-position-vertical:absolute;mso-position-vertical-relative:page;mso-width-percent:0;mso-height-percent:0;mso-width-relative:margin;mso-height-relative:margin;v-text-anchor:top" o:gfxdata="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" filled="f" stroked="f">
                 <v:textbox>
                   <w:txbxContent>
                     <w:p>
@@ -2414,29 +2417,6 @@
                           <w:szCs w:val="20"/>
                         </w:rPr>
                         <w:t>MySQL</w:t>
-                      </w:r>
-                    </w:p>
-                    <w:p>
-                      <w:pPr>
-                        <w:spacing w:after="0" w:line="276" w:lineRule="auto"/>
-                        <w:jc w:val="right"/>
-                        <w:rPr>
-                          <w:rFonts w:ascii="Arial" w:hAnsi="Arial" w:cs="Arial"/>
-                          <w:color w:val="000000" w:themeColor="text1"/>
-                          <w:spacing w:val="2"/>
-                          <w:sz w:val="20"/>
-                          <w:szCs w:val="20"/>
-                        </w:rPr>
-                      </w:pPr>
-                      <w:r>
-                        <w:rPr>
-                          <w:rFonts w:ascii="Arial" w:hAnsi="Arial" w:cs="Arial"/>
-                          <w:color w:val="000000" w:themeColor="text1"/>
-                          <w:spacing w:val="2"/>
-                          <w:sz w:val="20"/>
-                          <w:szCs w:val="20"/>
-                        </w:rPr>
-                        <w:t>Amazon AWS</w:t>
                       </w:r>
                     </w:p>
                     <w:p>
@@ -3473,8 +3453,6 @@
                               </w:rPr>
                               <w:t xml:space="preserve">. </w:t>
                             </w:r>
-                            <w:bookmarkStart w:id="0" w:name="_GoBack"/>
-                            <w:bookmarkEnd w:id="0"/>
                           </w:p>
                           <w:p>
                             <w:pPr>
@@ -5666,7 +5644,7 @@
                                 <w:szCs w:val="18"/>
                               </w:rPr>
                             </w:pPr>
-                            <w:hyperlink r:id="rId6" w:history="1">
+                            <w:hyperlink r:id="rId12" w:history="1">
                               <w:r>
                                 <w:rPr>
                                   <w:rStyle w:val="Hyperlink"/>
@@ -5807,7 +5785,7 @@
                           <w:szCs w:val="18"/>
                         </w:rPr>
                       </w:pPr>
-                      <w:hyperlink r:id="rId7" w:history="1">
+                      <w:hyperlink r:id="rId13" w:history="1">
                         <w:r>
                           <w:rPr>
                             <w:rStyle w:val="Hyperlink"/>
@@ -5982,7 +5960,7 @@
                           <a:avLst/>
                         </a:prstGeom>
                         <a:blipFill dpi="0" rotWithShape="1">
-                          <a:blip r:embed="rId8">
+                          <a:blip r:embed="rId14">
                             <a:extLst>
                               <a:ext uri="{28A0092B-C50C-407E-A947-70E740481C1C}">
                                 <a14:useLocalDpi xmlns:a14="http://schemas.microsoft.com/office/drawing/2010/main" val="0"/>
@@ -6033,7 +6011,7 @@
           <mc:Fallback>
             <w:pict>
               <v:rect w14:anchorId="6131F7C4" id="Rectangle 20" o:spid="_x0000_s1026" style="position:absolute;margin-left:129.05pt;margin-top:225.3pt;width:28.8pt;height:28.3pt;z-index:251713536;visibility:visible;mso-wrap-style:square;mso-width-percent:0;mso-height-percent:0;mso-wrap-distance-left:9pt;mso-wrap-distance-top:0;mso-wrap-distance-right:9pt;mso-wrap-distance-bottom:0;mso-position-horizontal:absolute;mso-position-horizontal-relative:text;mso-position-vertical:absolute;mso-position-vertical-relative:text;mso-width-percent:0;mso-height-percent:0;mso-width-relative:margin;mso-height-relative:margin;v-text-anchor:middle" o:gfxdata="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" stroked="f" strokeweight="1pt">
-                <v:fill r:id="rId9" o:title="" rotate="t" type="frame"/>
+                <v:fill r:id="rId15" o:title="" rotate="t" type="frame"/>
                 <v:path arrowok="t"/>
                 <o:lock v:ext="edit" aspectratio="t"/>
                 <w10:wrap type="through"/>
@@ -6067,7 +6045,7 @@
                 <wp:effectExtent l="0" t="0" r="0" b="5080"/>
                 <wp:wrapNone/>
                 <wp:docPr id="23" name="Text Box 2">
-                  <a:hlinkClick xmlns:a="http://schemas.openxmlformats.org/drawingml/2006/main" r:id="rId10"/>
+                  <a:hlinkClick xmlns:a="http://schemas.openxmlformats.org/drawingml/2006/main" r:id="rId16"/>
                 </wp:docPr>
                 <wp:cNvGraphicFramePr>
                   <a:graphicFrameLocks xmlns:a="http://schemas.openxmlformats.org/drawingml/2006/main"/>
@@ -9012,7 +8990,7 @@
                                 <w:szCs w:val="19"/>
                               </w:rPr>
                             </w:pPr>
-                            <w:hyperlink r:id="rId11" w:history="1">
+                            <w:hyperlink r:id="rId17" w:history="1">
                               <w:r>
                                 <w:rPr>
                                   <w:rStyle w:val="Hyperlink"/>
@@ -9138,7 +9116,7 @@
                           <w:szCs w:val="19"/>
                         </w:rPr>
                       </w:pPr>
-                      <w:hyperlink r:id="rId12" w:history="1">
+                      <w:hyperlink r:id="rId18" w:history="1">
                         <w:r>
                           <w:rPr>
                             <w:rStyle w:val="Hyperlink"/>
@@ -10965,6 +10943,8 @@
         </w:rPr>
         <w:t xml:space="preserve">  </w:t>
       </w:r>
+      <w:bookmarkStart w:id="0" w:name="_GoBack"/>
+      <w:bookmarkEnd w:id="0"/>
       <w:r>
         <w:rPr>
           <w:rFonts w:asciiTheme="majorHAnsi" w:hAnsiTheme="majorHAnsi"/>
@@ -12984,7 +12964,7 @@
 </file>
 
 <file path=customXml/itemProps1.xml><?xml version="1.0" encoding="utf-8"?>
-<ds:datastoreItem xmlns:ds="http://schemas.openxmlformats.org/officeDocument/2006/customXml" ds:itemID="{4DBC244D-22D2-804F-A90A-C49B9DE40BFD}">
+<ds:datastoreItem xmlns:ds="http://schemas.openxmlformats.org/officeDocument/2006/customXml" ds:itemID="{9500BE67-0457-1140-A616-F12223787D1E}">
   <ds:schemaRefs>
     <ds:schemaRef ds:uri="http://schemas.openxmlformats.org/officeDocument/2006/bibliography"/>
   </ds:schemaRefs>

</xml_diff>